<commit_message>
PJ art placeholder and PJ Animations WIP
</commit_message>
<xml_diff>
--- a/PEC2 - Versión Parcial.docx
+++ b/PEC2 - Versión Parcial.docx
@@ -10,6 +10,9 @@
         </w:rPr>
       </w:pPr>
       <w:r>
+        <w:rPr>
+          <w:noProof/>
+        </w:rPr>
         <w:drawing>
           <wp:anchor distT="0" distB="0" distL="114300" distR="114300" simplePos="0" relativeHeight="251659264" behindDoc="1" locked="0" layoutInCell="1" allowOverlap="1" wp14:anchorId="5F719EDC" wp14:editId="49FC7880">
             <wp:simplePos x="0" y="0"/>
@@ -355,6 +358,9 @@
         </w:rPr>
       </w:pPr>
       <w:r>
+        <w:rPr>
+          <w:noProof/>
+        </w:rPr>
         <w:drawing>
           <wp:anchor distT="0" distB="0" distL="114300" distR="114300" simplePos="0" relativeHeight="251660288" behindDoc="0" locked="0" layoutInCell="1" allowOverlap="1" wp14:anchorId="7CF7B6C4" wp14:editId="1F3D21B4">
             <wp:simplePos x="0" y="0"/>
@@ -436,7 +442,15 @@
         <w:t xml:space="preserve">Para la versión </w:t>
       </w:r>
       <w:r>
-        <w:t xml:space="preserve">parcial nos habíamos propuesto tener las mecánicas base ya establecidas; dejando de lado todo el arte y assets innecesarios. </w:t>
+        <w:t xml:space="preserve">parcial nos habíamos propuesto tener las mecánicas base ya establecidas; dejando de lado todo el arte y </w:t>
+      </w:r>
+      <w:proofErr w:type="spellStart"/>
+      <w:r>
+        <w:t>assets</w:t>
+      </w:r>
+      <w:proofErr w:type="spellEnd"/>
+      <w:r>
+        <w:t xml:space="preserve"> innecesarios. </w:t>
       </w:r>
     </w:p>
     <w:p>
@@ -570,8 +584,13 @@
                               </w:rPr>
                             </w:pPr>
                             <w:r>
-                              <w:t>Árbol de GitKraken</w:t>
+                              <w:t xml:space="preserve">Árbol de </w:t>
                             </w:r>
+                            <w:proofErr w:type="spellStart"/>
+                            <w:r>
+                              <w:t>GitKraken</w:t>
+                            </w:r>
+                            <w:proofErr w:type="spellEnd"/>
                           </w:p>
                         </w:txbxContent>
                       </wps:txbx>
@@ -605,8 +624,13 @@
                         </w:rPr>
                       </w:pPr>
                       <w:r>
-                        <w:t>Árbol de GitKraken</w:t>
+                        <w:t xml:space="preserve">Árbol de </w:t>
                       </w:r>
+                      <w:proofErr w:type="spellStart"/>
+                      <w:r>
+                        <w:t>GitKraken</w:t>
+                      </w:r>
+                      <w:proofErr w:type="spellEnd"/>
                     </w:p>
                   </w:txbxContent>
                 </v:textbox>
@@ -620,6 +644,7 @@
         <w:rPr>
           <w:b/>
           <w:bCs/>
+          <w:noProof/>
         </w:rPr>
         <w:drawing>
           <wp:anchor distT="0" distB="0" distL="114300" distR="114300" simplePos="0" relativeHeight="251661312" behindDoc="0" locked="0" layoutInCell="1" allowOverlap="1" wp14:anchorId="781DF675" wp14:editId="6D1447C0">
@@ -677,10 +702,17 @@
         <w:t>Usamos el RigidBody2D para aplicar movimiento al personaje a través de un CharacterController2D.</w:t>
       </w:r>
     </w:p>
-    <w:p/>
-    <w:p>
-      <w:r>
-        <w:t xml:space="preserve">Aún teniendo un resultado bastante satisfactorio aún queda trabajo por hacer en esta área; pues el jugador no tiene control de lo alto que el PJ puede saltar; es decir, pulsar el botón de salto o mantenerlo pulsado actualmente da el mismo resultado. </w:t>
+    <w:p>
+      <w:pPr>
+        <w:ind w:left="708" w:hanging="708"/>
+      </w:pPr>
+    </w:p>
+    <w:p>
+      <w:r>
+        <w:t>Aun</w:t>
+      </w:r>
+      <w:r>
+        <w:t xml:space="preserve"> teniendo un resultado bastante satisfactorio aún queda trabajo por hacer en esta área; pues el jugador no tiene control de lo alto que el PJ puede saltar; es decir, pulsar el botón de salto o mantenerlo pulsado actualmente da el mismo resultado. </w:t>
       </w:r>
     </w:p>
     <w:p/>
@@ -695,7 +727,23 @@
     <w:p/>
     <w:p>
       <w:r>
-        <w:t>A través de una FSM (Finite State Machine) de 3 estados hemos dado vida a los enemigos básicos; estos estados son:</w:t>
+        <w:t>A través de una FSM (</w:t>
+      </w:r>
+      <w:proofErr w:type="spellStart"/>
+      <w:r>
+        <w:t>Finite</w:t>
+      </w:r>
+      <w:proofErr w:type="spellEnd"/>
+      <w:r>
+        <w:t xml:space="preserve"> </w:t>
+      </w:r>
+      <w:proofErr w:type="spellStart"/>
+      <w:r>
+        <w:t>State</w:t>
+      </w:r>
+      <w:proofErr w:type="spellEnd"/>
+      <w:r>
+        <w:t xml:space="preserve"> Machine) de 3 estados hemos dado vida a los enemigos básicos; estos estados son:</w:t>
       </w:r>
     </w:p>
     <w:p>
@@ -709,6 +757,7 @@
       <w:r>
         <w:t xml:space="preserve">PATROL STATE: El enemigo se mueve de un </w:t>
       </w:r>
+      <w:proofErr w:type="spellStart"/>
       <w:r>
         <w:rPr>
           <w:i/>
@@ -716,8 +765,25 @@
         </w:rPr>
         <w:t>waypoint</w:t>
       </w:r>
-      <w:r>
-        <w:t xml:space="preserve"> al siguiente. Algunos enemigos son estáticos; y su “patrol state” será mantenerse en el sitio.</w:t>
+      <w:proofErr w:type="spellEnd"/>
+      <w:r>
+        <w:t xml:space="preserve"> al siguiente. Algunos enemigos son estáticos; y su “</w:t>
+      </w:r>
+      <w:proofErr w:type="spellStart"/>
+      <w:r>
+        <w:t>patrol</w:t>
+      </w:r>
+      <w:proofErr w:type="spellEnd"/>
+      <w:r>
+        <w:t xml:space="preserve"> </w:t>
+      </w:r>
+      <w:proofErr w:type="spellStart"/>
+      <w:r>
+        <w:t>state</w:t>
+      </w:r>
+      <w:proofErr w:type="spellEnd"/>
+      <w:r>
+        <w:t>” será mantenerse en el sitio.</w:t>
       </w:r>
     </w:p>
     <w:p>
@@ -878,6 +944,7 @@
         <w:rPr>
           <w:b/>
           <w:bCs/>
+          <w:noProof/>
         </w:rPr>
         <w:drawing>
           <wp:anchor distT="0" distB="0" distL="114300" distR="114300" simplePos="0" relativeHeight="251662336" behindDoc="0" locked="0" layoutInCell="1" allowOverlap="1" wp14:anchorId="536269AE" wp14:editId="6DB7A149">
@@ -930,7 +997,15 @@
         </w:drawing>
       </w:r>
       <w:r>
-        <w:t>Actualmente se han creado distintos tipos de enemigos; aunque por falta de tiempo, son indistinguibles desde fuera. Para realizar los distintos tipos de enemigos se han empleado ScriptableObjects que contienen la información, estadísticas y parámetros de cada tipo de enemigo.</w:t>
+        <w:t xml:space="preserve">Actualmente se han creado distintos tipos de enemigos; aunque por falta de tiempo, son indistinguibles desde fuera. Para realizar los distintos tipos de enemigos se han empleado </w:t>
+      </w:r>
+      <w:proofErr w:type="spellStart"/>
+      <w:r>
+        <w:t>ScriptableObjects</w:t>
+      </w:r>
+      <w:proofErr w:type="spellEnd"/>
+      <w:r>
+        <w:t xml:space="preserve"> que contienen la información, estadísticas y parámetros de cada tipo de enemigo.</w:t>
       </w:r>
     </w:p>
     <w:p>
@@ -971,6 +1046,9 @@
         <w:keepNext/>
       </w:pPr>
       <w:r>
+        <w:rPr>
+          <w:noProof/>
+        </w:rPr>
         <w:drawing>
           <wp:inline distT="0" distB="0" distL="0" distR="0" wp14:anchorId="684485BB" wp14:editId="09A00193">
             <wp:extent cx="5400040" cy="3053080"/>
@@ -1020,7 +1098,15 @@
     <w:p/>
     <w:p>
       <w:r>
-        <w:t xml:space="preserve">Cómo se puede apreciar hay algunos assets ya desarrollados; los cuales corresponden a parte de la Práctica Final de la asignatura de </w:t>
+        <w:t xml:space="preserve">Cómo se puede apreciar hay algunos </w:t>
+      </w:r>
+      <w:proofErr w:type="spellStart"/>
+      <w:r>
+        <w:t>assets</w:t>
+      </w:r>
+      <w:proofErr w:type="spellEnd"/>
+      <w:r>
+        <w:t xml:space="preserve"> ya desarrollados; los cuales corresponden a parte de la Práctica Final de la asignatura de </w:t>
       </w:r>
       <w:r>
         <w:rPr>
@@ -1043,13 +1129,31 @@
       <w:r>
         <w:t xml:space="preserve">Si pulsamos sobre </w:t>
       </w:r>
+      <w:proofErr w:type="spellStart"/>
       <w:r>
         <w:rPr>
           <w:i/>
           <w:iCs/>
         </w:rPr>
-        <w:t>Start Game</w:t>
-      </w:r>
+        <w:t>Start</w:t>
+      </w:r>
+      <w:proofErr w:type="spellEnd"/>
+      <w:r>
+        <w:rPr>
+          <w:i/>
+          <w:iCs/>
+        </w:rPr>
+        <w:t xml:space="preserve"> </w:t>
+      </w:r>
+      <w:proofErr w:type="spellStart"/>
+      <w:r>
+        <w:rPr>
+          <w:i/>
+          <w:iCs/>
+        </w:rPr>
+        <w:t>Game</w:t>
+      </w:r>
+      <w:proofErr w:type="spellEnd"/>
       <w:r>
         <w:t xml:space="preserve"> se iniciará el nivel y tomaremos control sobre el personaje (el cuadrado blanco)</w:t>
       </w:r>
@@ -1128,8 +1232,6 @@
       </w:r>
     </w:p>
     <w:p>
-      <w:bookmarkStart w:id="0" w:name="_GoBack"/>
-      <w:bookmarkEnd w:id="0"/>
       <w:r>
         <w:lastRenderedPageBreak/>
         <w:t>En la esquina su</w:t>
@@ -1138,7 +1240,23 @@
         <w:t>p</w:t>
       </w:r>
       <w:r>
-        <w:t>erior derecha se muestra nuestra barra de salud. Si perdemos toda, saltará la pantalla de Game Over.</w:t>
+        <w:t xml:space="preserve">erior derecha se muestra nuestra barra de salud. Si perdemos toda, saltará la pantalla de </w:t>
+      </w:r>
+      <w:proofErr w:type="spellStart"/>
+      <w:r>
+        <w:t>Game</w:t>
+      </w:r>
+      <w:proofErr w:type="spellEnd"/>
+      <w:r>
+        <w:t xml:space="preserve"> </w:t>
+      </w:r>
+      <w:proofErr w:type="spellStart"/>
+      <w:r>
+        <w:t>Over</w:t>
+      </w:r>
+      <w:proofErr w:type="spellEnd"/>
+      <w:r>
+        <w:t>.</w:t>
       </w:r>
     </w:p>
     <w:p>
@@ -1235,6 +1353,9 @@
         </mc:AlternateContent>
       </w:r>
       <w:r>
+        <w:rPr>
+          <w:noProof/>
+        </w:rPr>
         <w:drawing>
           <wp:anchor distT="0" distB="0" distL="114300" distR="114300" simplePos="0" relativeHeight="251667456" behindDoc="0" locked="0" layoutInCell="1" allowOverlap="1" wp14:anchorId="1703CFEC" wp14:editId="4AA7CA9E">
             <wp:simplePos x="0" y="0"/>
@@ -1303,7 +1424,23 @@
     <w:p/>
     <w:p>
       <w:r>
-        <w:t>Desde la pantalla de Game Over podemos reiniciar el nivel; ir al menú de inicio o salir del juego. Para las siguientes versiones cuando dispongamos de más de un nivel aparecerá la opción de pasar al siguiente nivel.</w:t>
+        <w:t xml:space="preserve">Desde la pantalla de </w:t>
+      </w:r>
+      <w:proofErr w:type="spellStart"/>
+      <w:r>
+        <w:t>Game</w:t>
+      </w:r>
+      <w:proofErr w:type="spellEnd"/>
+      <w:r>
+        <w:t xml:space="preserve"> </w:t>
+      </w:r>
+      <w:proofErr w:type="spellStart"/>
+      <w:r>
+        <w:t>Over</w:t>
+      </w:r>
+      <w:proofErr w:type="spellEnd"/>
+      <w:r>
+        <w:t xml:space="preserve"> podemos reiniciar el nivel; ir al menú de inicio o salir del juego. Para las siguientes versiones cuando dispongamos de más de un nivel aparecerá la opción de pasar al siguiente nivel.</w:t>
       </w:r>
     </w:p>
     <w:p>
@@ -1311,6 +1448,9 @@
         <w:keepNext/>
       </w:pPr>
       <w:r>
+        <w:rPr>
+          <w:noProof/>
+        </w:rPr>
         <w:drawing>
           <wp:inline distT="0" distB="0" distL="0" distR="0" wp14:anchorId="0FE9D83D" wp14:editId="4221A77B">
             <wp:extent cx="5400040" cy="3049905"/>
@@ -1354,8 +1494,21 @@
         <w:jc w:val="right"/>
       </w:pPr>
       <w:r>
-        <w:t>Pantalla de Game Over</w:t>
-      </w:r>
+        <w:t xml:space="preserve">Pantalla de </w:t>
+      </w:r>
+      <w:proofErr w:type="spellStart"/>
+      <w:r>
+        <w:t>Game</w:t>
+      </w:r>
+      <w:proofErr w:type="spellEnd"/>
+      <w:r>
+        <w:t xml:space="preserve"> </w:t>
+      </w:r>
+      <w:proofErr w:type="spellStart"/>
+      <w:r>
+        <w:t>Over</w:t>
+      </w:r>
+      <w:proofErr w:type="spellEnd"/>
     </w:p>
     <w:p/>
     <w:p>
@@ -1366,8 +1519,142 @@
     <w:p>
       <w:r>
         <w:lastRenderedPageBreak/>
-        <w:t>También habrá que mejorar el ámbito del combate, y crear diferentes opciones de personaje jugable; al igual que con los enemigos, mediante ScriptableObjects.</w:t>
-      </w:r>
+        <w:t xml:space="preserve">También habrá que mejorar el ámbito del combate, y crear diferentes opciones de personaje jugable; al igual que con los enemigos, mediante </w:t>
+      </w:r>
+      <w:proofErr w:type="spellStart"/>
+      <w:r>
+        <w:t>ScriptableObjects</w:t>
+      </w:r>
+      <w:proofErr w:type="spellEnd"/>
+      <w:r>
+        <w:t>.</w:t>
+      </w:r>
+    </w:p>
+    <w:p/>
+    <w:p>
+      <w:pPr>
+        <w:pStyle w:val="Ttulo"/>
+        <w:jc w:val="center"/>
+        <w:rPr>
+          <w:lang w:val="en-GB"/>
+        </w:rPr>
+      </w:pPr>
+      <w:r>
+        <w:rPr>
+          <w:lang w:val="en-GB"/>
+        </w:rPr>
+        <w:t>ENLACES A GIT</w:t>
+      </w:r>
+      <w:r>
+        <w:rPr>
+          <w:lang w:val="en-GB"/>
+        </w:rPr>
+        <w:t>HUB</w:t>
+      </w:r>
+      <w:r>
+        <w:rPr>
+          <w:lang w:val="en-GB"/>
+        </w:rPr>
+        <w:t xml:space="preserve"> Y YOU</w:t>
+      </w:r>
+      <w:r>
+        <w:rPr>
+          <w:lang w:val="en-GB"/>
+        </w:rPr>
+        <w:t>TUBE</w:t>
+      </w:r>
+    </w:p>
+    <w:p>
+      <w:pPr>
+        <w:rPr>
+          <w:lang w:val="en-GB"/>
+        </w:rPr>
+      </w:pPr>
+    </w:p>
+    <w:p>
+      <w:pPr>
+        <w:rPr>
+          <w:lang w:val="en-GB"/>
+        </w:rPr>
+      </w:pPr>
+      <w:hyperlink r:id="rId14" w:history="1">
+        <w:proofErr w:type="spellStart"/>
+        <w:r>
+          <w:rPr>
+            <w:rStyle w:val="Hipervnculo"/>
+            <w:lang w:val="en-GB"/>
+          </w:rPr>
+          <w:t>Youtube</w:t>
+        </w:r>
+        <w:proofErr w:type="spellEnd"/>
+        <w:r>
+          <w:rPr>
+            <w:rStyle w:val="Hipervnculo"/>
+            <w:lang w:val="en-GB"/>
+          </w:rPr>
+          <w:t xml:space="preserve"> - TFM: </w:t>
+        </w:r>
+        <w:proofErr w:type="spellStart"/>
+        <w:r>
+          <w:rPr>
+            <w:rStyle w:val="Hipervnculo"/>
+            <w:lang w:val="en-GB"/>
+          </w:rPr>
+          <w:t>Versión</w:t>
+        </w:r>
+        <w:proofErr w:type="spellEnd"/>
+        <w:r>
+          <w:rPr>
+            <w:rStyle w:val="Hipervnculo"/>
+            <w:lang w:val="en-GB"/>
+          </w:rPr>
+          <w:t xml:space="preserve"> </w:t>
+        </w:r>
+        <w:proofErr w:type="spellStart"/>
+        <w:r>
+          <w:rPr>
+            <w:rStyle w:val="Hipervnculo"/>
+            <w:lang w:val="en-GB"/>
+          </w:rPr>
+          <w:t>Parcial</w:t>
+        </w:r>
+        <w:proofErr w:type="spellEnd"/>
+      </w:hyperlink>
+    </w:p>
+    <w:p>
+      <w:pPr>
+        <w:rPr>
+          <w:lang w:val="en-GB"/>
+        </w:rPr>
+      </w:pPr>
+      <w:bookmarkStart w:id="0" w:name="_GoBack"/>
+      <w:bookmarkEnd w:id="0"/>
+    </w:p>
+    <w:p>
+      <w:pPr>
+        <w:ind w:left="708" w:hanging="708"/>
+        <w:rPr>
+          <w:lang w:val="en-GB"/>
+        </w:rPr>
+      </w:pPr>
+      <w:hyperlink r:id="rId15" w:history="1">
+        <w:r>
+          <w:rPr>
+            <w:rStyle w:val="Hipervnculo"/>
+            <w:lang w:val="en-GB"/>
+          </w:rPr>
+          <w:t xml:space="preserve">GitHub - </w:t>
+        </w:r>
+        <w:proofErr w:type="spellStart"/>
+        <w:r>
+          <w:rPr>
+            <w:rStyle w:val="Hipervnculo"/>
+            <w:lang w:val="en-GB"/>
+          </w:rPr>
+          <w:t>Codebrakers_TFM</w:t>
+        </w:r>
+        <w:proofErr w:type="spellEnd"/>
+      </w:hyperlink>
     </w:p>
     <w:sectPr>
       <w:pgSz w:w="11906" w:h="16838"/>
@@ -1990,6 +2277,29 @@
       <w:contextualSpacing/>
     </w:pPr>
   </w:style>
+  <w:style w:type="character" w:styleId="Hipervnculo">
+    <w:name w:val="Hyperlink"/>
+    <w:basedOn w:val="Fuentedeprrafopredeter"/>
+    <w:uiPriority w:val="99"/>
+    <w:unhideWhenUsed/>
+    <w:rsid w:val="00183C82"/>
+    <w:rPr>
+      <w:color w:val="0563C1" w:themeColor="hyperlink"/>
+      <w:u w:val="single"/>
+    </w:rPr>
+  </w:style>
+  <w:style w:type="character" w:styleId="Mencinsinresolver">
+    <w:name w:val="Unresolved Mention"/>
+    <w:basedOn w:val="Fuentedeprrafopredeter"/>
+    <w:uiPriority w:val="99"/>
+    <w:semiHidden/>
+    <w:unhideWhenUsed/>
+    <w:rsid w:val="00183C82"/>
+    <w:rPr>
+      <w:color w:val="605E5C"/>
+      <w:shd w:val="clear" w:color="auto" w:fill="E1DFDD"/>
+    </w:rPr>
+  </w:style>
 </w:styles>
 </file>
 

</xml_diff>